<commit_message>
update srd sds test
</commit_message>
<xml_diff>
--- a/report/SRS.docx
+++ b/report/SRS.docx
@@ -3458,13 +3458,15 @@
         <w:lastRenderedPageBreak/>
         <w:t>TABLE OF CONTENTS</w:t>
       </w:r>
-      <w:bookmarkStart w:id="0" w:name="_GoBack"/>
-      <w:bookmarkEnd w:id="0"/>
     </w:p>
     <w:sdt>
       <w:sdtPr>
         <w:rPr>
+          <w:rFonts w:asciiTheme="minorHAnsi" w:eastAsiaTheme="minorHAnsi" w:hAnsiTheme="minorHAnsi" w:cstheme="minorBidi"/>
           <w:b/>
+          <w:color w:val="auto"/>
+          <w:sz w:val="22"/>
+          <w:szCs w:val="22"/>
         </w:rPr>
         <w:id w:val="-705789452"/>
         <w:docPartObj>
@@ -3474,12 +3476,8 @@
       </w:sdtPr>
       <w:sdtEndPr>
         <w:rPr>
-          <w:rFonts w:asciiTheme="minorHAnsi" w:eastAsiaTheme="minorHAnsi" w:hAnsiTheme="minorHAnsi" w:cstheme="minorBidi"/>
           <w:bCs/>
           <w:noProof/>
-          <w:color w:val="auto"/>
-          <w:sz w:val="22"/>
-          <w:szCs w:val="22"/>
         </w:rPr>
       </w:sdtEndPr>
       <w:sdtContent>
@@ -10866,7 +10864,7 @@
           <w:szCs w:val="56"/>
         </w:rPr>
       </w:pPr>
-      <w:bookmarkStart w:id="1" w:name="_Toc88124186"/>
+      <w:bookmarkStart w:id="0" w:name="_Toc88124186"/>
       <w:r>
         <w:rPr>
           <w:rFonts w:ascii="Times New Roman" w:eastAsia="Times New Roman" w:hAnsi="Times New Roman" w:cs="Times New Roman"/>
@@ -10888,7 +10886,7 @@
           <w:szCs w:val="24"/>
         </w:rPr>
       </w:pPr>
-      <w:bookmarkStart w:id="2" w:name="_Toc88432596"/>
+      <w:bookmarkStart w:id="1" w:name="_Toc88432596"/>
       <w:r>
         <w:rPr>
           <w:rFonts w:ascii="Times New Roman" w:eastAsia="Times New Roman" w:hAnsi="Times New Roman" w:cs="Times New Roman"/>
@@ -10899,8 +10897,8 @@
         <w:lastRenderedPageBreak/>
         <w:t>INTRODUCE</w:t>
       </w:r>
+      <w:bookmarkEnd w:id="0"/>
       <w:bookmarkEnd w:id="1"/>
-      <w:bookmarkEnd w:id="2"/>
     </w:p>
     <w:p>
       <w:pPr>
@@ -10918,8 +10916,8 @@
           <w:szCs w:val="32"/>
         </w:rPr>
       </w:pPr>
-      <w:bookmarkStart w:id="3" w:name="_Toc88124187"/>
-      <w:bookmarkStart w:id="4" w:name="_Toc88432597"/>
+      <w:bookmarkStart w:id="2" w:name="_Toc88124187"/>
+      <w:bookmarkStart w:id="3" w:name="_Toc88432597"/>
       <w:r>
         <w:rPr>
           <w:rFonts w:ascii="Times New Roman" w:eastAsia="Times New Roman" w:hAnsi="Times New Roman" w:cs="Times New Roman"/>
@@ -10931,8 +10929,8 @@
         </w:rPr>
         <w:t>Overview</w:t>
       </w:r>
+      <w:bookmarkEnd w:id="2"/>
       <w:bookmarkEnd w:id="3"/>
-      <w:bookmarkEnd w:id="4"/>
     </w:p>
     <w:p>
       <w:pPr>
@@ -10980,8 +10978,8 @@
           <w:szCs w:val="32"/>
         </w:rPr>
       </w:pPr>
-      <w:bookmarkStart w:id="5" w:name="_Toc88124188"/>
-      <w:bookmarkStart w:id="6" w:name="_Toc88432598"/>
+      <w:bookmarkStart w:id="4" w:name="_Toc88124188"/>
+      <w:bookmarkStart w:id="5" w:name="_Toc88432598"/>
       <w:r>
         <w:rPr>
           <w:rFonts w:ascii="Times New Roman" w:eastAsia="Times New Roman" w:hAnsi="Times New Roman" w:cs="Times New Roman"/>
@@ -10993,8 +10991,8 @@
         </w:rPr>
         <w:t>Limit</w:t>
       </w:r>
+      <w:bookmarkEnd w:id="4"/>
       <w:bookmarkEnd w:id="5"/>
-      <w:bookmarkEnd w:id="6"/>
     </w:p>
     <w:p>
       <w:pPr>
@@ -11218,8 +11216,8 @@
           <w:szCs w:val="56"/>
         </w:rPr>
       </w:pPr>
-      <w:bookmarkStart w:id="7" w:name="_Toc88124189"/>
-      <w:bookmarkStart w:id="8" w:name="_Toc88432599"/>
+      <w:bookmarkStart w:id="6" w:name="_Toc88124189"/>
+      <w:bookmarkStart w:id="7" w:name="_Toc88432599"/>
       <w:r>
         <w:rPr>
           <w:rFonts w:ascii="Times New Roman" w:eastAsia="Times New Roman" w:hAnsi="Times New Roman" w:cs="Times New Roman"/>
@@ -11230,8 +11228,8 @@
         <w:lastRenderedPageBreak/>
         <w:t>REQUIRE FUNCTION</w:t>
       </w:r>
+      <w:bookmarkEnd w:id="6"/>
       <w:bookmarkEnd w:id="7"/>
-      <w:bookmarkEnd w:id="8"/>
     </w:p>
     <w:p>
       <w:pPr>
@@ -11250,8 +11248,8 @@
           <w:szCs w:val="32"/>
         </w:rPr>
       </w:pPr>
-      <w:bookmarkStart w:id="9" w:name="_Toc88124190"/>
-      <w:bookmarkStart w:id="10" w:name="_Toc88432600"/>
+      <w:bookmarkStart w:id="8" w:name="_Toc88124190"/>
+      <w:bookmarkStart w:id="9" w:name="_Toc88432600"/>
       <w:r>
         <w:rPr>
           <w:rFonts w:ascii="Times New Roman" w:eastAsia="Times New Roman" w:hAnsi="Times New Roman" w:cs="Times New Roman"/>
@@ -11263,8 +11261,8 @@
         </w:rPr>
         <w:t>Features / Ingredients: Order Management Screen</w:t>
       </w:r>
+      <w:bookmarkEnd w:id="8"/>
       <w:bookmarkEnd w:id="9"/>
-      <w:bookmarkEnd w:id="10"/>
     </w:p>
     <w:p>
       <w:pPr>
@@ -11283,8 +11281,8 @@
           <w:szCs w:val="32"/>
         </w:rPr>
       </w:pPr>
-      <w:bookmarkStart w:id="11" w:name="_Toc88124191"/>
-      <w:bookmarkStart w:id="12" w:name="_Toc88432601"/>
+      <w:bookmarkStart w:id="10" w:name="_Toc88124191"/>
+      <w:bookmarkStart w:id="11" w:name="_Toc88432601"/>
       <w:r>
         <w:rPr>
           <w:rFonts w:ascii="Times New Roman" w:eastAsia="Times New Roman" w:hAnsi="Times New Roman" w:cs="Times New Roman"/>
@@ -11296,8 +11294,8 @@
         </w:rPr>
         <w:t>User interface</w:t>
       </w:r>
+      <w:bookmarkEnd w:id="10"/>
       <w:bookmarkEnd w:id="11"/>
-      <w:bookmarkEnd w:id="12"/>
     </w:p>
     <w:p>
       <w:pPr>
@@ -11415,8 +11413,8 @@
           <w:szCs w:val="32"/>
         </w:rPr>
       </w:pPr>
-      <w:bookmarkStart w:id="13" w:name="_Toc88124192"/>
-      <w:bookmarkStart w:id="14" w:name="_Toc88432602"/>
+      <w:bookmarkStart w:id="12" w:name="_Toc88124192"/>
+      <w:bookmarkStart w:id="13" w:name="_Toc88432602"/>
       <w:r>
         <w:rPr>
           <w:rFonts w:ascii="Times New Roman" w:eastAsia="Times New Roman" w:hAnsi="Times New Roman" w:cs="Times New Roman"/>
@@ -11428,8 +11426,8 @@
         </w:rPr>
         <w:t>Require function</w:t>
       </w:r>
+      <w:bookmarkEnd w:id="12"/>
       <w:bookmarkEnd w:id="13"/>
-      <w:bookmarkEnd w:id="14"/>
     </w:p>
     <w:tbl>
       <w:tblPr>
@@ -12790,8 +12788,8 @@
           <w:szCs w:val="32"/>
         </w:rPr>
       </w:pPr>
-      <w:bookmarkStart w:id="15" w:name="_Toc88124193"/>
-      <w:bookmarkStart w:id="16" w:name="_Toc88432603"/>
+      <w:bookmarkStart w:id="14" w:name="_Toc88124193"/>
+      <w:bookmarkStart w:id="15" w:name="_Toc88432603"/>
       <w:r>
         <w:rPr>
           <w:rFonts w:ascii="Times New Roman" w:eastAsia="Times New Roman" w:hAnsi="Times New Roman" w:cs="Times New Roman"/>
@@ -12803,8 +12801,8 @@
         </w:rPr>
         <w:t>Features / Components: Pending Order Screen</w:t>
       </w:r>
+      <w:bookmarkEnd w:id="14"/>
       <w:bookmarkEnd w:id="15"/>
-      <w:bookmarkEnd w:id="16"/>
     </w:p>
     <w:p>
       <w:pPr>
@@ -12823,8 +12821,8 @@
           <w:szCs w:val="32"/>
         </w:rPr>
       </w:pPr>
-      <w:bookmarkStart w:id="17" w:name="_Toc88124194"/>
-      <w:bookmarkStart w:id="18" w:name="_Toc88432604"/>
+      <w:bookmarkStart w:id="16" w:name="_Toc88124194"/>
+      <w:bookmarkStart w:id="17" w:name="_Toc88432604"/>
       <w:r>
         <w:rPr>
           <w:rFonts w:ascii="Times New Roman" w:eastAsia="Times New Roman" w:hAnsi="Times New Roman" w:cs="Times New Roman"/>
@@ -12836,8 +12834,8 @@
         </w:rPr>
         <w:t>User interface</w:t>
       </w:r>
+      <w:bookmarkEnd w:id="16"/>
       <w:bookmarkEnd w:id="17"/>
-      <w:bookmarkEnd w:id="18"/>
     </w:p>
     <w:p>
       <w:pPr>
@@ -12943,8 +12941,8 @@
           <w:color w:val="000000" w:themeColor="text1"/>
         </w:rPr>
       </w:pPr>
-      <w:bookmarkStart w:id="19" w:name="_Toc88124195"/>
-      <w:bookmarkStart w:id="20" w:name="_Toc88432605"/>
+      <w:bookmarkStart w:id="18" w:name="_Toc88124195"/>
+      <w:bookmarkStart w:id="19" w:name="_Toc88432605"/>
       <w:r>
         <w:rPr>
           <w:rFonts w:ascii="Times New Roman" w:eastAsia="Times New Roman" w:hAnsi="Times New Roman" w:cs="Times New Roman"/>
@@ -12956,8 +12954,8 @@
         </w:rPr>
         <w:t>Require function</w:t>
       </w:r>
+      <w:bookmarkEnd w:id="18"/>
       <w:bookmarkEnd w:id="19"/>
-      <w:bookmarkEnd w:id="20"/>
     </w:p>
     <w:tbl>
       <w:tblPr>
@@ -13854,8 +13852,8 @@
           <w:szCs w:val="32"/>
         </w:rPr>
       </w:pPr>
-      <w:bookmarkStart w:id="21" w:name="_Toc88124196"/>
-      <w:bookmarkStart w:id="22" w:name="_Toc88432606"/>
+      <w:bookmarkStart w:id="20" w:name="_Toc88124196"/>
+      <w:bookmarkStart w:id="21" w:name="_Toc88432606"/>
       <w:r>
         <w:rPr>
           <w:rFonts w:ascii="Times New Roman" w:eastAsia="Times New Roman" w:hAnsi="Times New Roman" w:cs="Times New Roman"/>
@@ -13867,8 +13865,8 @@
         </w:rPr>
         <w:t>Features / Components: Prepared Order Screen</w:t>
       </w:r>
+      <w:bookmarkEnd w:id="20"/>
       <w:bookmarkEnd w:id="21"/>
-      <w:bookmarkEnd w:id="22"/>
     </w:p>
     <w:p>
       <w:pPr>
@@ -13887,8 +13885,8 @@
           <w:szCs w:val="32"/>
         </w:rPr>
       </w:pPr>
-      <w:bookmarkStart w:id="23" w:name="_Toc88124197"/>
-      <w:bookmarkStart w:id="24" w:name="_Toc88432607"/>
+      <w:bookmarkStart w:id="22" w:name="_Toc88124197"/>
+      <w:bookmarkStart w:id="23" w:name="_Toc88432607"/>
       <w:r>
         <w:rPr>
           <w:rFonts w:ascii="Times New Roman" w:eastAsia="Times New Roman" w:hAnsi="Times New Roman" w:cs="Times New Roman"/>
@@ -13900,8 +13898,8 @@
         </w:rPr>
         <w:t>User interface</w:t>
       </w:r>
+      <w:bookmarkEnd w:id="22"/>
       <w:bookmarkEnd w:id="23"/>
-      <w:bookmarkEnd w:id="24"/>
     </w:p>
     <w:p>
       <w:pPr>
@@ -14001,8 +13999,8 @@
           <w:color w:val="000000" w:themeColor="text1"/>
         </w:rPr>
       </w:pPr>
-      <w:bookmarkStart w:id="25" w:name="_Toc88124198"/>
-      <w:bookmarkStart w:id="26" w:name="_Toc88432608"/>
+      <w:bookmarkStart w:id="24" w:name="_Toc88124198"/>
+      <w:bookmarkStart w:id="25" w:name="_Toc88432608"/>
       <w:r>
         <w:rPr>
           <w:rFonts w:ascii="Times New Roman" w:eastAsia="Times New Roman" w:hAnsi="Times New Roman" w:cs="Times New Roman"/>
@@ -14014,8 +14012,8 @@
         </w:rPr>
         <w:t>Require function</w:t>
       </w:r>
+      <w:bookmarkEnd w:id="24"/>
       <w:bookmarkEnd w:id="25"/>
-      <w:bookmarkEnd w:id="26"/>
     </w:p>
     <w:tbl>
       <w:tblPr>
@@ -15469,8 +15467,8 @@
           <w:szCs w:val="32"/>
         </w:rPr>
       </w:pPr>
-      <w:bookmarkStart w:id="27" w:name="_Toc88124199"/>
-      <w:bookmarkStart w:id="28" w:name="_Toc88432609"/>
+      <w:bookmarkStart w:id="26" w:name="_Toc88124199"/>
+      <w:bookmarkStart w:id="27" w:name="_Toc88432609"/>
       <w:r>
         <w:rPr>
           <w:rFonts w:ascii="Times New Roman" w:eastAsia="Times New Roman" w:hAnsi="Times New Roman" w:cs="Times New Roman"/>
@@ -15495,8 +15493,8 @@
         </w:rPr>
         <w:t>Orders Being Delivered Screen</w:t>
       </w:r>
+      <w:bookmarkEnd w:id="26"/>
       <w:bookmarkEnd w:id="27"/>
-      <w:bookmarkEnd w:id="28"/>
     </w:p>
     <w:p>
       <w:pPr>
@@ -15515,8 +15513,8 @@
           <w:szCs w:val="32"/>
         </w:rPr>
       </w:pPr>
-      <w:bookmarkStart w:id="29" w:name="_Toc88124200"/>
-      <w:bookmarkStart w:id="30" w:name="_Toc88432610"/>
+      <w:bookmarkStart w:id="28" w:name="_Toc88124200"/>
+      <w:bookmarkStart w:id="29" w:name="_Toc88432610"/>
       <w:r>
         <w:rPr>
           <w:rFonts w:ascii="Times New Roman" w:eastAsia="Times New Roman" w:hAnsi="Times New Roman" w:cs="Times New Roman"/>
@@ -15528,8 +15526,8 @@
         </w:rPr>
         <w:t>User interface</w:t>
       </w:r>
+      <w:bookmarkEnd w:id="28"/>
       <w:bookmarkEnd w:id="29"/>
-      <w:bookmarkEnd w:id="30"/>
     </w:p>
     <w:p>
       <w:pPr>
@@ -15611,8 +15609,8 @@
           <w:color w:val="000000" w:themeColor="text1"/>
         </w:rPr>
       </w:pPr>
-      <w:bookmarkStart w:id="31" w:name="_Toc88124201"/>
-      <w:bookmarkStart w:id="32" w:name="_Toc88432611"/>
+      <w:bookmarkStart w:id="30" w:name="_Toc88124201"/>
+      <w:bookmarkStart w:id="31" w:name="_Toc88432611"/>
       <w:r>
         <w:rPr>
           <w:rFonts w:ascii="Times New Roman" w:eastAsia="Times New Roman" w:hAnsi="Times New Roman" w:cs="Times New Roman"/>
@@ -15624,8 +15622,8 @@
         </w:rPr>
         <w:t>Require function</w:t>
       </w:r>
+      <w:bookmarkEnd w:id="30"/>
       <w:bookmarkEnd w:id="31"/>
-      <w:bookmarkEnd w:id="32"/>
     </w:p>
     <w:tbl>
       <w:tblPr>
@@ -16701,8 +16699,8 @@
           <w:szCs w:val="32"/>
         </w:rPr>
       </w:pPr>
-      <w:bookmarkStart w:id="33" w:name="_Toc88124202"/>
-      <w:bookmarkStart w:id="34" w:name="_Toc88432612"/>
+      <w:bookmarkStart w:id="32" w:name="_Toc88124202"/>
+      <w:bookmarkStart w:id="33" w:name="_Toc88432612"/>
       <w:r>
         <w:rPr>
           <w:rFonts w:ascii="Times New Roman" w:eastAsia="Times New Roman" w:hAnsi="Times New Roman" w:cs="Times New Roman"/>
@@ -16714,8 +16712,8 @@
         </w:rPr>
         <w:t>Features / Ingredients: Delivered Order Screen</w:t>
       </w:r>
+      <w:bookmarkEnd w:id="32"/>
       <w:bookmarkEnd w:id="33"/>
-      <w:bookmarkEnd w:id="34"/>
     </w:p>
     <w:p>
       <w:pPr>
@@ -16734,8 +16732,8 @@
           <w:szCs w:val="32"/>
         </w:rPr>
       </w:pPr>
-      <w:bookmarkStart w:id="35" w:name="_Toc88124203"/>
-      <w:bookmarkStart w:id="36" w:name="_Toc88432613"/>
+      <w:bookmarkStart w:id="34" w:name="_Toc88124203"/>
+      <w:bookmarkStart w:id="35" w:name="_Toc88432613"/>
       <w:r>
         <w:rPr>
           <w:rFonts w:ascii="Times New Roman" w:eastAsia="Times New Roman" w:hAnsi="Times New Roman" w:cs="Times New Roman"/>
@@ -16747,8 +16745,8 @@
         </w:rPr>
         <w:t>User interface</w:t>
       </w:r>
+      <w:bookmarkEnd w:id="34"/>
       <w:bookmarkEnd w:id="35"/>
-      <w:bookmarkEnd w:id="36"/>
     </w:p>
     <w:p>
       <w:pPr>
@@ -16848,8 +16846,8 @@
           <w:color w:val="000000" w:themeColor="text1"/>
         </w:rPr>
       </w:pPr>
-      <w:bookmarkStart w:id="37" w:name="_Toc88124204"/>
-      <w:bookmarkStart w:id="38" w:name="_Toc88432614"/>
+      <w:bookmarkStart w:id="36" w:name="_Toc88124204"/>
+      <w:bookmarkStart w:id="37" w:name="_Toc88432614"/>
       <w:r>
         <w:rPr>
           <w:rFonts w:ascii="Times New Roman" w:eastAsia="Times New Roman" w:hAnsi="Times New Roman" w:cs="Times New Roman"/>
@@ -16862,8 +16860,8 @@
         <w:lastRenderedPageBreak/>
         <w:t>Require function</w:t>
       </w:r>
+      <w:bookmarkEnd w:id="36"/>
       <w:bookmarkEnd w:id="37"/>
-      <w:bookmarkEnd w:id="38"/>
     </w:p>
     <w:tbl>
       <w:tblPr>
@@ -17795,8 +17793,8 @@
           <w:szCs w:val="32"/>
         </w:rPr>
       </w:pPr>
-      <w:bookmarkStart w:id="39" w:name="_Toc88124205"/>
-      <w:bookmarkStart w:id="40" w:name="_Toc88432615"/>
+      <w:bookmarkStart w:id="38" w:name="_Toc88124205"/>
+      <w:bookmarkStart w:id="39" w:name="_Toc88432615"/>
       <w:r>
         <w:rPr>
           <w:rFonts w:ascii="Times New Roman" w:eastAsia="Times New Roman" w:hAnsi="Times New Roman" w:cs="Times New Roman"/>
@@ -17878,8 +17876,8 @@
         </w:rPr>
         <w:t>creen</w:t>
       </w:r>
+      <w:bookmarkEnd w:id="38"/>
       <w:bookmarkEnd w:id="39"/>
-      <w:bookmarkEnd w:id="40"/>
     </w:p>
     <w:p>
       <w:pPr>
@@ -17898,8 +17896,8 @@
           <w:szCs w:val="32"/>
         </w:rPr>
       </w:pPr>
-      <w:bookmarkStart w:id="41" w:name="_Toc88124206"/>
-      <w:bookmarkStart w:id="42" w:name="_Toc88432616"/>
+      <w:bookmarkStart w:id="40" w:name="_Toc88124206"/>
+      <w:bookmarkStart w:id="41" w:name="_Toc88432616"/>
       <w:r>
         <w:rPr>
           <w:rFonts w:ascii="Times New Roman" w:eastAsia="Times New Roman" w:hAnsi="Times New Roman" w:cs="Times New Roman"/>
@@ -17911,8 +17909,8 @@
         </w:rPr>
         <w:t>User interface</w:t>
       </w:r>
+      <w:bookmarkEnd w:id="40"/>
       <w:bookmarkEnd w:id="41"/>
-      <w:bookmarkEnd w:id="42"/>
     </w:p>
     <w:p>
       <w:pPr>
@@ -18006,8 +18004,8 @@
         </w:rPr>
         <w:t xml:space="preserve"> </w:t>
       </w:r>
-      <w:bookmarkStart w:id="43" w:name="_Toc88124207"/>
-      <w:bookmarkStart w:id="44" w:name="_Toc88432617"/>
+      <w:bookmarkStart w:id="42" w:name="_Toc88124207"/>
+      <w:bookmarkStart w:id="43" w:name="_Toc88432617"/>
       <w:r>
         <w:rPr>
           <w:rFonts w:ascii="Times New Roman" w:eastAsia="Times New Roman" w:hAnsi="Times New Roman" w:cs="Times New Roman"/>
@@ -18019,8 +18017,8 @@
         </w:rPr>
         <w:t>Require function</w:t>
       </w:r>
+      <w:bookmarkEnd w:id="42"/>
       <w:bookmarkEnd w:id="43"/>
-      <w:bookmarkEnd w:id="44"/>
     </w:p>
     <w:tbl>
       <w:tblPr>
@@ -19477,8 +19475,8 @@
           <w:szCs w:val="32"/>
         </w:rPr>
       </w:pPr>
-      <w:bookmarkStart w:id="45" w:name="_Toc88124208"/>
-      <w:bookmarkStart w:id="46" w:name="_Toc88432618"/>
+      <w:bookmarkStart w:id="44" w:name="_Toc88124208"/>
+      <w:bookmarkStart w:id="45" w:name="_Toc88432618"/>
       <w:r>
         <w:rPr>
           <w:rFonts w:ascii="Times New Roman" w:eastAsia="Times New Roman" w:hAnsi="Times New Roman" w:cs="Times New Roman"/>
@@ -19491,8 +19489,8 @@
         <w:lastRenderedPageBreak/>
         <w:t>Features / Components: Create User Account Screen</w:t>
       </w:r>
+      <w:bookmarkEnd w:id="44"/>
       <w:bookmarkEnd w:id="45"/>
-      <w:bookmarkEnd w:id="46"/>
     </w:p>
     <w:p>
       <w:pPr>
@@ -19507,8 +19505,8 @@
           <w:color w:val="000000" w:themeColor="text1"/>
         </w:rPr>
       </w:pPr>
-      <w:bookmarkStart w:id="47" w:name="_Toc88124209"/>
-      <w:bookmarkStart w:id="48" w:name="_Toc88432619"/>
+      <w:bookmarkStart w:id="46" w:name="_Toc88124209"/>
+      <w:bookmarkStart w:id="47" w:name="_Toc88432619"/>
       <w:r>
         <w:rPr>
           <w:rFonts w:ascii="Times New Roman" w:eastAsia="Times New Roman" w:hAnsi="Times New Roman" w:cs="Times New Roman"/>
@@ -19520,8 +19518,8 @@
         </w:rPr>
         <w:t>User interface</w:t>
       </w:r>
+      <w:bookmarkEnd w:id="46"/>
       <w:bookmarkEnd w:id="47"/>
-      <w:bookmarkEnd w:id="48"/>
     </w:p>
     <w:p>
       <w:pPr>
@@ -19616,8 +19614,8 @@
           <w:color w:val="000000" w:themeColor="text1"/>
         </w:rPr>
       </w:pPr>
-      <w:bookmarkStart w:id="49" w:name="_Toc88124210"/>
-      <w:bookmarkStart w:id="50" w:name="_Toc88432620"/>
+      <w:bookmarkStart w:id="48" w:name="_Toc88124210"/>
+      <w:bookmarkStart w:id="49" w:name="_Toc88432620"/>
       <w:r>
         <w:rPr>
           <w:rFonts w:ascii="Times New Roman" w:eastAsia="Times New Roman" w:hAnsi="Times New Roman" w:cs="Times New Roman"/>
@@ -19629,8 +19627,8 @@
         </w:rPr>
         <w:t>Require function</w:t>
       </w:r>
+      <w:bookmarkEnd w:id="48"/>
       <w:bookmarkEnd w:id="49"/>
-      <w:bookmarkEnd w:id="50"/>
     </w:p>
     <w:tbl>
       <w:tblPr>
@@ -23248,8 +23246,8 @@
           <w:szCs w:val="32"/>
         </w:rPr>
       </w:pPr>
-      <w:bookmarkStart w:id="51" w:name="_Toc84549141"/>
-      <w:bookmarkStart w:id="52" w:name="_Toc88432621"/>
+      <w:bookmarkStart w:id="50" w:name="_Toc84549141"/>
+      <w:bookmarkStart w:id="51" w:name="_Toc88432621"/>
       <w:r>
         <w:rPr>
           <w:rFonts w:ascii="Times New Roman" w:eastAsia="Times New Roman" w:hAnsi="Times New Roman" w:cs="Times New Roman"/>
@@ -23261,7 +23259,7 @@
         </w:rPr>
         <w:t xml:space="preserve">Features / Ingredients: </w:t>
       </w:r>
-      <w:bookmarkEnd w:id="51"/>
+      <w:bookmarkEnd w:id="50"/>
       <w:r>
         <w:rPr>
           <w:rFonts w:ascii="Times New Roman" w:eastAsia="Times New Roman" w:hAnsi="Times New Roman" w:cs="Times New Roman"/>
@@ -23273,7 +23271,7 @@
         </w:rPr>
         <w:t>Product Screen</w:t>
       </w:r>
-      <w:bookmarkEnd w:id="52"/>
+      <w:bookmarkEnd w:id="51"/>
     </w:p>
     <w:p>
       <w:pPr>
@@ -23292,8 +23290,8 @@
           <w:szCs w:val="32"/>
         </w:rPr>
       </w:pPr>
-      <w:bookmarkStart w:id="53" w:name="_Toc84549142"/>
-      <w:bookmarkStart w:id="54" w:name="_Toc88432622"/>
+      <w:bookmarkStart w:id="52" w:name="_Toc84549142"/>
+      <w:bookmarkStart w:id="53" w:name="_Toc88432622"/>
       <w:r>
         <w:rPr>
           <w:rFonts w:ascii="Times New Roman" w:eastAsia="Times New Roman" w:hAnsi="Times New Roman" w:cs="Times New Roman"/>
@@ -23305,8 +23303,8 @@
         </w:rPr>
         <w:t>User interface</w:t>
       </w:r>
+      <w:bookmarkEnd w:id="52"/>
       <w:bookmarkEnd w:id="53"/>
-      <w:bookmarkEnd w:id="54"/>
     </w:p>
     <w:p>
       <w:pPr>
@@ -23425,8 +23423,8 @@
           <w:szCs w:val="32"/>
         </w:rPr>
       </w:pPr>
-      <w:bookmarkStart w:id="55" w:name="_Toc84549143"/>
-      <w:bookmarkStart w:id="56" w:name="_Toc88432623"/>
+      <w:bookmarkStart w:id="54" w:name="_Toc84549143"/>
+      <w:bookmarkStart w:id="55" w:name="_Toc88432623"/>
       <w:r>
         <w:rPr>
           <w:rFonts w:ascii="Times New Roman" w:eastAsia="Times New Roman" w:hAnsi="Times New Roman" w:cs="Times New Roman"/>
@@ -23438,8 +23436,8 @@
         </w:rPr>
         <w:t>Require function</w:t>
       </w:r>
+      <w:bookmarkEnd w:id="54"/>
       <w:bookmarkEnd w:id="55"/>
-      <w:bookmarkEnd w:id="56"/>
     </w:p>
     <w:tbl>
       <w:tblPr>
@@ -25712,8 +25710,8 @@
           <w:szCs w:val="32"/>
         </w:rPr>
       </w:pPr>
-      <w:bookmarkStart w:id="57" w:name="_Toc84549144"/>
-      <w:bookmarkStart w:id="58" w:name="_Toc88432624"/>
+      <w:bookmarkStart w:id="56" w:name="_Toc84549144"/>
+      <w:bookmarkStart w:id="57" w:name="_Toc88432624"/>
       <w:r>
         <w:rPr>
           <w:rFonts w:ascii="Times New Roman" w:eastAsia="Times New Roman" w:hAnsi="Times New Roman" w:cs="Times New Roman"/>
@@ -25726,7 +25724,7 @@
         <w:lastRenderedPageBreak/>
         <w:t xml:space="preserve">Features / Components: </w:t>
       </w:r>
-      <w:bookmarkEnd w:id="57"/>
+      <w:bookmarkEnd w:id="56"/>
       <w:r>
         <w:rPr>
           <w:rFonts w:ascii="Times New Roman" w:eastAsia="Times New Roman" w:hAnsi="Times New Roman" w:cs="Times New Roman"/>
@@ -25738,7 +25736,7 @@
         </w:rPr>
         <w:t>Product Category Screen</w:t>
       </w:r>
-      <w:bookmarkEnd w:id="58"/>
+      <w:bookmarkEnd w:id="57"/>
       <w:r>
         <w:rPr>
           <w:rFonts w:ascii="Times New Roman" w:eastAsia="Times New Roman" w:hAnsi="Times New Roman" w:cs="Times New Roman"/>
@@ -25768,8 +25766,8 @@
           <w:szCs w:val="32"/>
         </w:rPr>
       </w:pPr>
-      <w:bookmarkStart w:id="59" w:name="_Toc84549145"/>
-      <w:bookmarkStart w:id="60" w:name="_Toc88432625"/>
+      <w:bookmarkStart w:id="58" w:name="_Toc84549145"/>
+      <w:bookmarkStart w:id="59" w:name="_Toc88432625"/>
       <w:r>
         <w:rPr>
           <w:rFonts w:ascii="Times New Roman" w:eastAsia="Times New Roman" w:hAnsi="Times New Roman" w:cs="Times New Roman"/>
@@ -25781,8 +25779,8 @@
         </w:rPr>
         <w:t>User interface</w:t>
       </w:r>
+      <w:bookmarkEnd w:id="58"/>
       <w:bookmarkEnd w:id="59"/>
-      <w:bookmarkEnd w:id="60"/>
     </w:p>
     <w:p>
       <w:pPr>
@@ -25889,8 +25887,8 @@
           <w:color w:val="000000" w:themeColor="text1"/>
         </w:rPr>
       </w:pPr>
-      <w:bookmarkStart w:id="61" w:name="_Toc84549146"/>
-      <w:bookmarkStart w:id="62" w:name="_Toc88432626"/>
+      <w:bookmarkStart w:id="60" w:name="_Toc84549146"/>
+      <w:bookmarkStart w:id="61" w:name="_Toc88432626"/>
       <w:r>
         <w:rPr>
           <w:rFonts w:ascii="Times New Roman" w:eastAsia="Times New Roman" w:hAnsi="Times New Roman" w:cs="Times New Roman"/>
@@ -25902,8 +25900,8 @@
         </w:rPr>
         <w:t>Require function</w:t>
       </w:r>
+      <w:bookmarkEnd w:id="60"/>
       <w:bookmarkEnd w:id="61"/>
-      <w:bookmarkEnd w:id="62"/>
     </w:p>
     <w:tbl>
       <w:tblPr>
@@ -27439,8 +27437,8 @@
           <w:szCs w:val="32"/>
         </w:rPr>
       </w:pPr>
-      <w:bookmarkStart w:id="63" w:name="_Toc84549147"/>
-      <w:bookmarkStart w:id="64" w:name="_Toc88432627"/>
+      <w:bookmarkStart w:id="62" w:name="_Toc84549147"/>
+      <w:bookmarkStart w:id="63" w:name="_Toc88432627"/>
       <w:r>
         <w:rPr>
           <w:rFonts w:ascii="Times New Roman" w:eastAsia="Times New Roman" w:hAnsi="Times New Roman" w:cs="Times New Roman"/>
@@ -27453,7 +27451,7 @@
         <w:lastRenderedPageBreak/>
         <w:t xml:space="preserve">Features / Components: </w:t>
       </w:r>
-      <w:bookmarkEnd w:id="63"/>
+      <w:bookmarkEnd w:id="62"/>
       <w:r>
         <w:rPr>
           <w:rFonts w:ascii="Times New Roman" w:eastAsia="Times New Roman" w:hAnsi="Times New Roman" w:cs="Times New Roman"/>
@@ -27465,7 +27463,7 @@
         </w:rPr>
         <w:t>Update Customer Screen</w:t>
       </w:r>
-      <w:bookmarkEnd w:id="64"/>
+      <w:bookmarkEnd w:id="63"/>
     </w:p>
     <w:p>
       <w:pPr>
@@ -27484,8 +27482,8 @@
           <w:szCs w:val="32"/>
         </w:rPr>
       </w:pPr>
-      <w:bookmarkStart w:id="65" w:name="_Toc84549148"/>
-      <w:bookmarkStart w:id="66" w:name="_Toc88432628"/>
+      <w:bookmarkStart w:id="64" w:name="_Toc84549148"/>
+      <w:bookmarkStart w:id="65" w:name="_Toc88432628"/>
       <w:r>
         <w:rPr>
           <w:rFonts w:ascii="Times New Roman" w:eastAsia="Times New Roman" w:hAnsi="Times New Roman" w:cs="Times New Roman"/>
@@ -27497,8 +27495,8 @@
         </w:rPr>
         <w:t>User interface</w:t>
       </w:r>
+      <w:bookmarkEnd w:id="64"/>
       <w:bookmarkEnd w:id="65"/>
-      <w:bookmarkEnd w:id="66"/>
     </w:p>
     <w:p>
       <w:pPr>
@@ -27600,8 +27598,8 @@
           <w:color w:val="000000" w:themeColor="text1"/>
         </w:rPr>
       </w:pPr>
-      <w:bookmarkStart w:id="67" w:name="_Toc84549149"/>
-      <w:bookmarkStart w:id="68" w:name="_Toc88432629"/>
+      <w:bookmarkStart w:id="66" w:name="_Toc84549149"/>
+      <w:bookmarkStart w:id="67" w:name="_Toc88432629"/>
       <w:r>
         <w:rPr>
           <w:rFonts w:ascii="Times New Roman" w:eastAsia="Times New Roman" w:hAnsi="Times New Roman" w:cs="Times New Roman"/>
@@ -27613,8 +27611,8 @@
         </w:rPr>
         <w:t>Require function</w:t>
       </w:r>
+      <w:bookmarkEnd w:id="66"/>
       <w:bookmarkEnd w:id="67"/>
-      <w:bookmarkEnd w:id="68"/>
     </w:p>
     <w:tbl>
       <w:tblPr>
@@ -29329,8 +29327,8 @@
           <w:szCs w:val="32"/>
         </w:rPr>
       </w:pPr>
-      <w:bookmarkStart w:id="69" w:name="_Toc84549150"/>
-      <w:bookmarkStart w:id="70" w:name="_Toc88432630"/>
+      <w:bookmarkStart w:id="68" w:name="_Toc84549150"/>
+      <w:bookmarkStart w:id="69" w:name="_Toc88432630"/>
       <w:r>
         <w:rPr>
           <w:rFonts w:ascii="Times New Roman" w:eastAsia="Times New Roman" w:hAnsi="Times New Roman" w:cs="Times New Roman"/>
@@ -29343,7 +29341,7 @@
         <w:lastRenderedPageBreak/>
         <w:t xml:space="preserve">Features / Ingredients: </w:t>
       </w:r>
-      <w:bookmarkEnd w:id="69"/>
+      <w:bookmarkEnd w:id="68"/>
       <w:r>
         <w:rPr>
           <w:rFonts w:ascii="Times New Roman" w:eastAsia="Times New Roman" w:hAnsi="Times New Roman" w:cs="Times New Roman"/>
@@ -29355,7 +29353,7 @@
         </w:rPr>
         <w:t>Customer VIP Screen</w:t>
       </w:r>
-      <w:bookmarkEnd w:id="70"/>
+      <w:bookmarkEnd w:id="69"/>
     </w:p>
     <w:p>
       <w:pPr>
@@ -29374,8 +29372,8 @@
           <w:szCs w:val="32"/>
         </w:rPr>
       </w:pPr>
-      <w:bookmarkStart w:id="71" w:name="_Toc84549151"/>
-      <w:bookmarkStart w:id="72" w:name="_Toc88432631"/>
+      <w:bookmarkStart w:id="70" w:name="_Toc84549151"/>
+      <w:bookmarkStart w:id="71" w:name="_Toc88432631"/>
       <w:r>
         <w:rPr>
           <w:rFonts w:ascii="Times New Roman" w:eastAsia="Times New Roman" w:hAnsi="Times New Roman" w:cs="Times New Roman"/>
@@ -29387,8 +29385,8 @@
         </w:rPr>
         <w:t>User interface</w:t>
       </w:r>
+      <w:bookmarkEnd w:id="70"/>
       <w:bookmarkEnd w:id="71"/>
-      <w:bookmarkEnd w:id="72"/>
     </w:p>
     <w:p>
       <w:pPr>
@@ -29472,8 +29470,8 @@
           <w:color w:val="000000" w:themeColor="text1"/>
         </w:rPr>
       </w:pPr>
-      <w:bookmarkStart w:id="73" w:name="_Toc84549152"/>
-      <w:bookmarkStart w:id="74" w:name="_Toc88432632"/>
+      <w:bookmarkStart w:id="72" w:name="_Toc84549152"/>
+      <w:bookmarkStart w:id="73" w:name="_Toc88432632"/>
       <w:r>
         <w:rPr>
           <w:rFonts w:ascii="Times New Roman" w:eastAsia="Times New Roman" w:hAnsi="Times New Roman" w:cs="Times New Roman"/>
@@ -29485,8 +29483,8 @@
         </w:rPr>
         <w:t>Require function</w:t>
       </w:r>
+      <w:bookmarkEnd w:id="72"/>
       <w:bookmarkEnd w:id="73"/>
-      <w:bookmarkEnd w:id="74"/>
     </w:p>
     <w:tbl>
       <w:tblPr>
@@ -30235,8 +30233,8 @@
           <w:szCs w:val="32"/>
         </w:rPr>
       </w:pPr>
-      <w:bookmarkStart w:id="75" w:name="_Toc84549153"/>
-      <w:bookmarkStart w:id="76" w:name="_Toc88432633"/>
+      <w:bookmarkStart w:id="74" w:name="_Toc84549153"/>
+      <w:bookmarkStart w:id="75" w:name="_Toc88432633"/>
       <w:r>
         <w:rPr>
           <w:rFonts w:ascii="Times New Roman" w:eastAsia="Times New Roman" w:hAnsi="Times New Roman" w:cs="Times New Roman"/>
@@ -30249,7 +30247,7 @@
         <w:lastRenderedPageBreak/>
         <w:t xml:space="preserve">Features / Ingredients: </w:t>
       </w:r>
-      <w:bookmarkEnd w:id="75"/>
+      <w:bookmarkEnd w:id="74"/>
       <w:r>
         <w:rPr>
           <w:rFonts w:ascii="Times New Roman" w:eastAsia="Times New Roman" w:hAnsi="Times New Roman" w:cs="Times New Roman"/>
@@ -30261,7 +30259,7 @@
         </w:rPr>
         <w:t>Statistics Screen</w:t>
       </w:r>
-      <w:bookmarkEnd w:id="76"/>
+      <w:bookmarkEnd w:id="75"/>
     </w:p>
     <w:p>
       <w:pPr>
@@ -30280,8 +30278,8 @@
           <w:szCs w:val="32"/>
         </w:rPr>
       </w:pPr>
-      <w:bookmarkStart w:id="77" w:name="_Toc84549154"/>
-      <w:bookmarkStart w:id="78" w:name="_Toc88432634"/>
+      <w:bookmarkStart w:id="76" w:name="_Toc84549154"/>
+      <w:bookmarkStart w:id="77" w:name="_Toc88432634"/>
       <w:r>
         <w:rPr>
           <w:rFonts w:ascii="Times New Roman" w:eastAsia="Times New Roman" w:hAnsi="Times New Roman" w:cs="Times New Roman"/>
@@ -30293,8 +30291,8 @@
         </w:rPr>
         <w:t>User interface</w:t>
       </w:r>
+      <w:bookmarkEnd w:id="76"/>
       <w:bookmarkEnd w:id="77"/>
-      <w:bookmarkEnd w:id="78"/>
     </w:p>
     <w:p>
       <w:pPr>
@@ -30396,8 +30394,8 @@
           <w:color w:val="000000" w:themeColor="text1"/>
         </w:rPr>
       </w:pPr>
-      <w:bookmarkStart w:id="79" w:name="_Toc84549155"/>
-      <w:bookmarkStart w:id="80" w:name="_Toc88432635"/>
+      <w:bookmarkStart w:id="78" w:name="_Toc84549155"/>
+      <w:bookmarkStart w:id="79" w:name="_Toc88432635"/>
       <w:r>
         <w:rPr>
           <w:rFonts w:ascii="Times New Roman" w:eastAsia="Times New Roman" w:hAnsi="Times New Roman" w:cs="Times New Roman"/>
@@ -30409,8 +30407,8 @@
         </w:rPr>
         <w:t>Require function</w:t>
       </w:r>
+      <w:bookmarkEnd w:id="78"/>
       <w:bookmarkEnd w:id="79"/>
-      <w:bookmarkEnd w:id="80"/>
     </w:p>
     <w:tbl>
       <w:tblPr>
@@ -31217,7 +31215,7 @@
           <w:szCs w:val="32"/>
         </w:rPr>
       </w:pPr>
-      <w:bookmarkStart w:id="81" w:name="_Toc88432636"/>
+      <w:bookmarkStart w:id="80" w:name="_Toc88432636"/>
       <w:r>
         <w:rPr>
           <w:rFonts w:ascii="Times New Roman" w:eastAsia="Times New Roman" w:hAnsi="Times New Roman" w:cs="Times New Roman"/>
@@ -31240,7 +31238,7 @@
         </w:rPr>
         <w:t>Detail Screen</w:t>
       </w:r>
-      <w:bookmarkEnd w:id="81"/>
+      <w:bookmarkEnd w:id="80"/>
     </w:p>
     <w:p>
       <w:pPr>
@@ -31263,7 +31261,7 @@
           <w:szCs w:val="32"/>
         </w:rPr>
       </w:pPr>
-      <w:bookmarkStart w:id="82" w:name="_Toc88432637"/>
+      <w:bookmarkStart w:id="81" w:name="_Toc88432637"/>
       <w:r>
         <w:rPr>
           <w:rFonts w:ascii="Times New Roman" w:eastAsia="Times New Roman" w:hAnsi="Times New Roman" w:cs="Times New Roman"/>
@@ -31274,7 +31272,7 @@
         </w:rPr>
         <w:t>User interface</w:t>
       </w:r>
-      <w:bookmarkEnd w:id="82"/>
+      <w:bookmarkEnd w:id="81"/>
     </w:p>
     <w:p>
       <w:pPr>
@@ -31359,7 +31357,7 @@
           <w:szCs w:val="32"/>
         </w:rPr>
       </w:pPr>
-      <w:bookmarkStart w:id="83" w:name="_Toc88432638"/>
+      <w:bookmarkStart w:id="82" w:name="_Toc88432638"/>
       <w:r>
         <w:rPr>
           <w:rFonts w:ascii="Times New Roman" w:eastAsia="Times New Roman" w:hAnsi="Times New Roman" w:cs="Times New Roman"/>
@@ -31370,7 +31368,7 @@
         </w:rPr>
         <w:t>Require function</w:t>
       </w:r>
-      <w:bookmarkEnd w:id="83"/>
+      <w:bookmarkEnd w:id="82"/>
     </w:p>
     <w:p>
       <w:pPr>
@@ -33339,7 +33337,7 @@
           <w:szCs w:val="32"/>
         </w:rPr>
       </w:pPr>
-      <w:bookmarkStart w:id="84" w:name="_Toc88432639"/>
+      <w:bookmarkStart w:id="83" w:name="_Toc88432639"/>
       <w:r>
         <w:rPr>
           <w:rFonts w:ascii="Times New Roman" w:eastAsia="Times New Roman" w:hAnsi="Times New Roman" w:cs="Times New Roman"/>
@@ -33362,7 +33360,7 @@
         </w:rPr>
         <w:t>Import Goods Screen</w:t>
       </w:r>
-      <w:bookmarkEnd w:id="84"/>
+      <w:bookmarkEnd w:id="83"/>
     </w:p>
     <w:p>
       <w:pPr>
@@ -33384,7 +33382,7 @@
           <w:szCs w:val="32"/>
         </w:rPr>
       </w:pPr>
-      <w:bookmarkStart w:id="85" w:name="_Toc88432640"/>
+      <w:bookmarkStart w:id="84" w:name="_Toc88432640"/>
       <w:r>
         <w:rPr>
           <w:rFonts w:ascii="Times New Roman" w:eastAsia="Times New Roman" w:hAnsi="Times New Roman" w:cs="Times New Roman"/>
@@ -33395,7 +33393,7 @@
         </w:rPr>
         <w:t>User interface</w:t>
       </w:r>
-      <w:bookmarkEnd w:id="85"/>
+      <w:bookmarkEnd w:id="84"/>
     </w:p>
     <w:p>
       <w:pPr>
@@ -33479,7 +33477,7 @@
           <w:szCs w:val="32"/>
         </w:rPr>
       </w:pPr>
-      <w:bookmarkStart w:id="86" w:name="_Toc88432641"/>
+      <w:bookmarkStart w:id="85" w:name="_Toc88432641"/>
       <w:r>
         <w:rPr>
           <w:rFonts w:ascii="Times New Roman" w:eastAsia="Times New Roman" w:hAnsi="Times New Roman" w:cs="Times New Roman"/>
@@ -33490,7 +33488,7 @@
         </w:rPr>
         <w:t>Require function</w:t>
       </w:r>
-      <w:bookmarkEnd w:id="86"/>
+      <w:bookmarkEnd w:id="85"/>
     </w:p>
     <w:tbl>
       <w:tblPr>
@@ -34918,7 +34916,7 @@
           <w:color w:val="000000" w:themeColor="text1"/>
         </w:rPr>
       </w:pPr>
-      <w:bookmarkStart w:id="87" w:name="_Toc88432642"/>
+      <w:bookmarkStart w:id="86" w:name="_Toc88432642"/>
       <w:r>
         <w:rPr>
           <w:rFonts w:ascii="Times New Roman" w:eastAsia="Times New Roman" w:hAnsi="Times New Roman" w:cs="Times New Roman"/>
@@ -34950,7 +34948,7 @@
         </w:rPr>
         <w:t xml:space="preserve"> Screen</w:t>
       </w:r>
-      <w:bookmarkEnd w:id="87"/>
+      <w:bookmarkEnd w:id="86"/>
     </w:p>
     <w:p>
       <w:pPr>
@@ -34972,7 +34970,7 @@
           <w:szCs w:val="32"/>
         </w:rPr>
       </w:pPr>
-      <w:bookmarkStart w:id="88" w:name="_Toc88432643"/>
+      <w:bookmarkStart w:id="87" w:name="_Toc88432643"/>
       <w:r>
         <w:rPr>
           <w:rFonts w:ascii="Times New Roman" w:eastAsia="Times New Roman" w:hAnsi="Times New Roman" w:cs="Times New Roman"/>
@@ -34983,7 +34981,7 @@
         </w:rPr>
         <w:t>User interface</w:t>
       </w:r>
-      <w:bookmarkEnd w:id="88"/>
+      <w:bookmarkEnd w:id="87"/>
     </w:p>
     <w:p>
       <w:pPr>
@@ -35068,7 +35066,7 @@
           <w:szCs w:val="32"/>
         </w:rPr>
       </w:pPr>
-      <w:bookmarkStart w:id="89" w:name="_Toc88432644"/>
+      <w:bookmarkStart w:id="88" w:name="_Toc88432644"/>
       <w:r>
         <w:rPr>
           <w:rFonts w:ascii="Times New Roman" w:eastAsia="Times New Roman" w:hAnsi="Times New Roman" w:cs="Times New Roman"/>
@@ -35079,7 +35077,7 @@
         </w:rPr>
         <w:t>Require function</w:t>
       </w:r>
-      <w:bookmarkEnd w:id="89"/>
+      <w:bookmarkEnd w:id="88"/>
     </w:p>
     <w:tbl>
       <w:tblPr>
@@ -36448,7 +36446,7 @@
           <w:color w:val="000000" w:themeColor="text1"/>
         </w:rPr>
       </w:pPr>
-      <w:bookmarkStart w:id="90" w:name="_Toc88432645"/>
+      <w:bookmarkStart w:id="89" w:name="_Toc88432645"/>
       <w:r>
         <w:rPr>
           <w:rFonts w:ascii="Times New Roman" w:eastAsia="Times New Roman" w:hAnsi="Times New Roman" w:cs="Times New Roman"/>
@@ -36469,7 +36467,19 @@
           <w:sz w:val="32"/>
           <w:szCs w:val="32"/>
         </w:rPr>
-        <w:t xml:space="preserve">Manufacture </w:t>
+        <w:t>Sign-in</w:t>
+      </w:r>
+      <w:bookmarkStart w:id="90" w:name="_GoBack"/>
+      <w:bookmarkEnd w:id="90"/>
+      <w:r>
+        <w:rPr>
+          <w:rFonts w:ascii="Times New Roman" w:hAnsi="Times New Roman" w:cs="Times New Roman"/>
+          <w:b/>
+          <w:color w:val="000000" w:themeColor="text1"/>
+          <w:sz w:val="32"/>
+          <w:szCs w:val="32"/>
+        </w:rPr>
+        <w:t xml:space="preserve"> </w:t>
       </w:r>
       <w:r>
         <w:rPr>
@@ -36481,7 +36491,7 @@
         </w:rPr>
         <w:t xml:space="preserve"> Screen</w:t>
       </w:r>
-      <w:bookmarkEnd w:id="90"/>
+      <w:bookmarkEnd w:id="89"/>
     </w:p>
     <w:p>
       <w:pPr>
@@ -50007,7 +50017,7 @@
 </file>
 
 <file path=customXml/itemProps1.xml><?xml version="1.0" encoding="utf-8"?>
-<ds:datastoreItem xmlns:ds="http://schemas.openxmlformats.org/officeDocument/2006/customXml" ds:itemID="{41FFDB00-5C9A-427E-A1BB-8C3E79E59B28}">
+<ds:datastoreItem xmlns:ds="http://schemas.openxmlformats.org/officeDocument/2006/customXml" ds:itemID="{52CB8EA1-0AF1-4C8F-8FDD-B6F781A746E8}">
   <ds:schemaRefs>
     <ds:schemaRef ds:uri="http://schemas.openxmlformats.org/officeDocument/2006/bibliography"/>
   </ds:schemaRefs>

</xml_diff>